<commit_message>
[Versão 1] Descrição atual Sistema de Informação
</commit_message>
<xml_diff>
--- a/1.3 Descrição atual Sistema de Informação.docx
+++ b/1.3 Descrição atual Sistema de Informação.docx
@@ -1,6 +1,6 @@
 
 <file path=word/document.xml><?xml version="1.0" encoding="utf-8"?>
-<w:document xmlns:ve="http://schemas.openxmlformats.org/markup-compatibility/2006" xmlns:o="urn:schemas-microsoft-com:office:office" xmlns:r="http://schemas.openxmlformats.org/officeDocument/2006/relationships" xmlns:m="http://schemas.openxmlformats.org/officeDocument/2006/math" xmlns:v="urn:schemas-microsoft-com:vml" xmlns:wp="http://schemas.openxmlformats.org/drawingml/2006/wordprocessingDrawing" xmlns:w10="urn:schemas-microsoft-com:office:word" xmlns:w="http://schemas.openxmlformats.org/wordprocessingml/2006/main" xmlns:wne="http://schemas.microsoft.com/office/word/2006/wordml">
+<w:document xmlns:wpc="http://schemas.microsoft.com/office/word/2010/wordprocessingCanvas" xmlns:mc="http://schemas.openxmlformats.org/markup-compatibility/2006" xmlns:o="urn:schemas-microsoft-com:office:office" xmlns:r="http://schemas.openxmlformats.org/officeDocument/2006/relationships" xmlns:m="http://schemas.openxmlformats.org/officeDocument/2006/math" xmlns:v="urn:schemas-microsoft-com:vml" xmlns:wp14="http://schemas.microsoft.com/office/word/2010/wordprocessingDrawing" xmlns:wp="http://schemas.openxmlformats.org/drawingml/2006/wordprocessingDrawing" xmlns:w10="urn:schemas-microsoft-com:office:word" xmlns:w="http://schemas.openxmlformats.org/wordprocessingml/2006/main" xmlns:w14="http://schemas.microsoft.com/office/word/2010/wordml" xmlns:wpg="http://schemas.microsoft.com/office/word/2010/wordprocessingGroup" xmlns:wpi="http://schemas.microsoft.com/office/word/2010/wordprocessingInk" xmlns:wne="http://schemas.microsoft.com/office/word/2006/wordml" xmlns:wps="http://schemas.microsoft.com/office/word/2010/wordprocessingShape" mc:Ignorable="w14 wp14">
   <w:body>
     <w:tbl>
       <w:tblPr>
@@ -18,7 +18,7 @@
           <w:left w:w="70" w:type="dxa"/>
           <w:right w:w="70" w:type="dxa"/>
         </w:tblCellMar>
-        <w:tblLook w:val="0000"/>
+        <w:tblLook w:val="0000" w:firstRow="0" w:lastRow="0" w:firstColumn="0" w:lastColumn="0" w:noHBand="0" w:noVBand="0"/>
       </w:tblPr>
       <w:tblGrid>
         <w:gridCol w:w="9283"/>
@@ -45,8 +45,17 @@
                 <w:rFonts w:ascii="Arial" w:hAnsi="Arial" w:cs="Arial"/>
                 <w:b/>
               </w:rPr>
-              <w:t>1 – Desenvolvedor. Se foi</w:t>
+              <w:t xml:space="preserve">1 – Desenvolvedor. </w:t>
             </w:r>
+            <w:proofErr w:type="gramStart"/>
+            <w:r>
+              <w:rPr>
+                <w:rFonts w:ascii="Arial" w:hAnsi="Arial" w:cs="Arial"/>
+                <w:b/>
+              </w:rPr>
+              <w:t>Se foi</w:t>
+            </w:r>
+            <w:proofErr w:type="gramEnd"/>
             <w:r>
               <w:rPr>
                 <w:rFonts w:ascii="Arial" w:hAnsi="Arial" w:cs="Arial"/>
@@ -68,7 +77,23 @@
                 <w:rFonts w:ascii="Arial" w:hAnsi="Arial" w:cs="Arial"/>
                 <w:b/>
               </w:rPr>
-              <w:t xml:space="preserve">      próprio”</w:t>
+              <w:t xml:space="preserve">      </w:t>
+            </w:r>
+            <w:proofErr w:type="gramStart"/>
+            <w:r>
+              <w:rPr>
+                <w:rFonts w:ascii="Arial" w:hAnsi="Arial" w:cs="Arial"/>
+                <w:b/>
+              </w:rPr>
+              <w:t>próprio</w:t>
+            </w:r>
+            <w:proofErr w:type="gramEnd"/>
+            <w:r>
+              <w:rPr>
+                <w:rFonts w:ascii="Arial" w:hAnsi="Arial" w:cs="Arial"/>
+                <w:b/>
+              </w:rPr>
+              <w:t>”</w:t>
             </w:r>
           </w:p>
         </w:tc>
@@ -97,60 +122,36 @@
               <w:pStyle w:val="Cabealho"/>
               <w:rPr>
                 <w:rFonts w:ascii="Arial" w:hAnsi="Arial" w:cs="Arial"/>
-                <w:b/>
                 <w:bCs/>
-                <w:color w:val="808080" w:themeColor="background1" w:themeShade="80"/>
+                <w:color w:val="000000" w:themeColor="text1"/>
               </w:rPr>
             </w:pPr>
             <w:r>
               <w:rPr>
                 <w:rFonts w:ascii="Arial" w:hAnsi="Arial" w:cs="Arial"/>
-                <w:b/>
                 <w:bCs/>
-                <w:color w:val="808080" w:themeColor="background1" w:themeShade="80"/>
-              </w:rPr>
-              <w:t>Se não existir um sistema atual, informar neste campo e está completado o artefato. Caso contrário, preencher os três campos.</w:t>
+                <w:color w:val="000000" w:themeColor="text1"/>
+              </w:rPr>
+              <w:t xml:space="preserve">Não se aplica, pois </w:t>
             </w:r>
-          </w:p>
-          <w:p>
-            <w:pPr>
-              <w:pStyle w:val="Cabealho"/>
-              <w:rPr>
-                <w:rFonts w:ascii="Arial" w:hAnsi="Arial" w:cs="Arial"/>
-                <w:b/>
+            <w:r>
+              <w:rPr>
+                <w:rFonts w:ascii="Arial" w:hAnsi="Arial" w:cs="Arial"/>
                 <w:bCs/>
-                <w:color w:val="808080" w:themeColor="background1" w:themeShade="80"/>
-              </w:rPr>
-            </w:pPr>
-          </w:p>
-          <w:p>
-            <w:pPr>
-              <w:pStyle w:val="Cabealho"/>
-              <w:rPr>
-                <w:rFonts w:ascii="Arial" w:hAnsi="Arial" w:cs="Arial"/>
-                <w:b/>
+                <w:color w:val="000000" w:themeColor="text1"/>
+              </w:rPr>
+              <w:t xml:space="preserve">atualmente </w:t>
+            </w:r>
+            <w:r>
+              <w:rPr>
+                <w:rFonts w:ascii="Arial" w:hAnsi="Arial" w:cs="Arial"/>
                 <w:bCs/>
-                <w:color w:val="808080" w:themeColor="background1" w:themeShade="80"/>
-              </w:rPr>
-            </w:pPr>
-          </w:p>
-          <w:p>
-            <w:pPr>
-              <w:pStyle w:val="Cabealho"/>
-              <w:rPr>
-                <w:rFonts w:ascii="Arial" w:hAnsi="Arial" w:cs="Arial"/>
-                <w:bCs/>
-                <w:color w:val="808080" w:themeColor="background1" w:themeShade="80"/>
-              </w:rPr>
-            </w:pPr>
-            <w:r>
-              <w:rPr>
-                <w:rFonts w:ascii="Arial" w:hAnsi="Arial" w:cs="Arial"/>
-                <w:bCs/>
-                <w:color w:val="808080" w:themeColor="background1" w:themeShade="80"/>
-              </w:rPr>
-              <w:t>Nome:</w:t>
+                <w:color w:val="000000" w:themeColor="text1"/>
+              </w:rPr>
+              <w:t>o controle é realizado através de planilhas.</w:t>
             </w:r>
+            <w:bookmarkStart w:id="0" w:name="_GoBack"/>
+            <w:bookmarkEnd w:id="0"/>
           </w:p>
           <w:p>
             <w:pPr>
@@ -182,7 +183,7 @@
           <w:left w:w="70" w:type="dxa"/>
           <w:right w:w="70" w:type="dxa"/>
         </w:tblCellMar>
-        <w:tblLook w:val="0000"/>
+        <w:tblLook w:val="0000" w:firstRow="0" w:lastRow="0" w:firstColumn="0" w:lastColumn="0" w:noHBand="0" w:noVBand="0"/>
       </w:tblPr>
       <w:tblGrid>
         <w:gridCol w:w="9283"/>
@@ -204,12 +205,21 @@
                 <w:b/>
               </w:rPr>
             </w:pPr>
+            <w:proofErr w:type="gramStart"/>
             <w:r>
               <w:rPr>
                 <w:rFonts w:ascii="Arial" w:hAnsi="Arial" w:cs="Arial"/>
                 <w:b/>
               </w:rPr>
-              <w:t>2 – Nome do Sistema e versão</w:t>
+              <w:t>2 – Nome</w:t>
+            </w:r>
+            <w:proofErr w:type="gramEnd"/>
+            <w:r>
+              <w:rPr>
+                <w:rFonts w:ascii="Arial" w:hAnsi="Arial" w:cs="Arial"/>
+                <w:b/>
+              </w:rPr>
+              <w:t xml:space="preserve"> do Sistema e versão</w:t>
             </w:r>
           </w:p>
         </w:tc>
@@ -222,45 +232,6 @@
               <w:bottom w:val="single" w:sz="4" w:space="0" w:color="auto"/>
             </w:tcBorders>
           </w:tcPr>
-          <w:p>
-            <w:pPr>
-              <w:pStyle w:val="Cabealho"/>
-              <w:rPr>
-                <w:rFonts w:ascii="Arial" w:hAnsi="Arial" w:cs="Arial"/>
-                <w:b/>
-                <w:bCs/>
-                <w:color w:val="808080" w:themeColor="background1" w:themeShade="80"/>
-              </w:rPr>
-            </w:pPr>
-          </w:p>
-          <w:p>
-            <w:pPr>
-              <w:pStyle w:val="Cabealho"/>
-              <w:rPr>
-                <w:rFonts w:ascii="Arial" w:hAnsi="Arial" w:cs="Arial"/>
-                <w:bCs/>
-                <w:color w:val="808080" w:themeColor="background1" w:themeShade="80"/>
-              </w:rPr>
-            </w:pPr>
-            <w:r>
-              <w:rPr>
-                <w:rFonts w:ascii="Arial" w:hAnsi="Arial" w:cs="Arial"/>
-                <w:bCs/>
-                <w:color w:val="808080" w:themeColor="background1" w:themeShade="80"/>
-              </w:rPr>
-              <w:t xml:space="preserve">Nome:                                                      Versão: </w:t>
-            </w:r>
-          </w:p>
-          <w:p>
-            <w:pPr>
-              <w:pStyle w:val="Cabealho"/>
-              <w:rPr>
-                <w:rFonts w:ascii="Arial" w:hAnsi="Arial" w:cs="Arial"/>
-                <w:b/>
-                <w:bCs/>
-              </w:rPr>
-            </w:pPr>
-          </w:p>
           <w:p>
             <w:pPr>
               <w:pStyle w:val="Cabealho"/>
@@ -291,7 +262,7 @@
           <w:left w:w="70" w:type="dxa"/>
           <w:right w:w="70" w:type="dxa"/>
         </w:tblCellMar>
-        <w:tblLook w:val="0000"/>
+        <w:tblLook w:val="0000" w:firstRow="0" w:lastRow="0" w:firstColumn="0" w:lastColumn="0" w:noHBand="0" w:noVBand="0"/>
       </w:tblPr>
       <w:tblGrid>
         <w:gridCol w:w="9283"/>
@@ -338,123 +309,6 @@
                 <w:rFonts w:ascii="Arial" w:hAnsi="Arial" w:cs="Arial"/>
                 <w:b/>
                 <w:bCs/>
-                <w:color w:val="808080" w:themeColor="background1" w:themeShade="80"/>
-              </w:rPr>
-            </w:pPr>
-          </w:p>
-          <w:p>
-            <w:pPr>
-              <w:pStyle w:val="Cabealho"/>
-              <w:rPr>
-                <w:rFonts w:ascii="Arial" w:hAnsi="Arial" w:cs="Arial"/>
-                <w:bCs/>
-                <w:color w:val="808080" w:themeColor="background1" w:themeShade="80"/>
-              </w:rPr>
-            </w:pPr>
-            <w:r>
-              <w:rPr>
-                <w:rFonts w:ascii="Arial" w:hAnsi="Arial" w:cs="Arial"/>
-                <w:bCs/>
-                <w:color w:val="808080" w:themeColor="background1" w:themeShade="80"/>
-              </w:rPr>
-              <w:t>O atual sistema nã</w:t>
-            </w:r>
-            <w:r>
-              <w:rPr>
-                <w:rFonts w:ascii="Arial" w:hAnsi="Arial" w:cs="Arial"/>
-                <w:bCs/>
-                <w:color w:val="808080" w:themeColor="background1" w:themeShade="80"/>
-              </w:rPr>
-              <w:t>o integra o estoque das filiais.</w:t>
-            </w:r>
-          </w:p>
-          <w:p>
-            <w:pPr>
-              <w:pStyle w:val="Cabealho"/>
-              <w:rPr>
-                <w:rFonts w:ascii="Arial" w:hAnsi="Arial" w:cs="Arial"/>
-                <w:bCs/>
-                <w:color w:val="808080" w:themeColor="background1" w:themeShade="80"/>
-              </w:rPr>
-            </w:pPr>
-          </w:p>
-          <w:p>
-            <w:pPr>
-              <w:pStyle w:val="Cabealho"/>
-              <w:rPr>
-                <w:rFonts w:ascii="Arial" w:hAnsi="Arial" w:cs="Arial"/>
-                <w:bCs/>
-                <w:color w:val="808080" w:themeColor="background1" w:themeShade="80"/>
-              </w:rPr>
-            </w:pPr>
-          </w:p>
-          <w:p>
-            <w:pPr>
-              <w:pStyle w:val="Cabealho"/>
-              <w:rPr>
-                <w:rFonts w:ascii="Arial" w:hAnsi="Arial" w:cs="Arial"/>
-                <w:bCs/>
-                <w:color w:val="808080" w:themeColor="background1" w:themeShade="80"/>
-              </w:rPr>
-            </w:pPr>
-          </w:p>
-          <w:p>
-            <w:pPr>
-              <w:pStyle w:val="Cabealho"/>
-              <w:rPr>
-                <w:rFonts w:ascii="Arial" w:hAnsi="Arial" w:cs="Arial"/>
-                <w:bCs/>
-                <w:color w:val="808080" w:themeColor="background1" w:themeShade="80"/>
-              </w:rPr>
-            </w:pPr>
-          </w:p>
-          <w:p>
-            <w:pPr>
-              <w:pStyle w:val="Cabealho"/>
-              <w:rPr>
-                <w:rFonts w:ascii="Arial" w:hAnsi="Arial" w:cs="Arial"/>
-                <w:bCs/>
-                <w:color w:val="808080" w:themeColor="background1" w:themeShade="80"/>
-              </w:rPr>
-            </w:pPr>
-          </w:p>
-          <w:p>
-            <w:pPr>
-              <w:pStyle w:val="Cabealho"/>
-              <w:rPr>
-                <w:rFonts w:ascii="Arial" w:hAnsi="Arial" w:cs="Arial"/>
-                <w:bCs/>
-                <w:color w:val="808080" w:themeColor="background1" w:themeShade="80"/>
-              </w:rPr>
-            </w:pPr>
-          </w:p>
-          <w:p>
-            <w:pPr>
-              <w:pStyle w:val="Cabealho"/>
-              <w:rPr>
-                <w:rFonts w:ascii="Arial" w:hAnsi="Arial" w:cs="Arial"/>
-                <w:bCs/>
-                <w:color w:val="808080" w:themeColor="background1" w:themeShade="80"/>
-              </w:rPr>
-            </w:pPr>
-          </w:p>
-          <w:p>
-            <w:pPr>
-              <w:pStyle w:val="Cabealho"/>
-              <w:rPr>
-                <w:rFonts w:ascii="Arial" w:hAnsi="Arial" w:cs="Arial"/>
-                <w:bCs/>
-                <w:color w:val="808080" w:themeColor="background1" w:themeShade="80"/>
-              </w:rPr>
-            </w:pPr>
-          </w:p>
-          <w:p>
-            <w:pPr>
-              <w:pStyle w:val="Cabealho"/>
-              <w:rPr>
-                <w:rFonts w:ascii="Arial" w:hAnsi="Arial" w:cs="Arial"/>
-                <w:b/>
-                <w:bCs/>
               </w:rPr>
             </w:pPr>
           </w:p>
@@ -464,8 +318,8 @@
     <w:p/>
     <w:p/>
     <w:sectPr>
-      <w:headerReference w:type="default" r:id="rId6"/>
-      <w:footerReference w:type="default" r:id="rId7"/>
+      <w:headerReference w:type="default" r:id="rId7"/>
+      <w:footerReference w:type="default" r:id="rId8"/>
       <w:pgSz w:w="11906" w:h="16838"/>
       <w:pgMar w:top="1134" w:right="1134" w:bottom="1134" w:left="1701" w:header="709" w:footer="709" w:gutter="0"/>
       <w:cols w:space="708"/>
@@ -476,7 +330,7 @@
 </file>
 
 <file path=word/endnotes.xml><?xml version="1.0" encoding="utf-8"?>
-<w:endnotes xmlns:ve="http://schemas.openxmlformats.org/markup-compatibility/2006" xmlns:o="urn:schemas-microsoft-com:office:office" xmlns:r="http://schemas.openxmlformats.org/officeDocument/2006/relationships" xmlns:m="http://schemas.openxmlformats.org/officeDocument/2006/math" xmlns:v="urn:schemas-microsoft-com:vml" xmlns:wp="http://schemas.openxmlformats.org/drawingml/2006/wordprocessingDrawing" xmlns:w10="urn:schemas-microsoft-com:office:word" xmlns:w="http://schemas.openxmlformats.org/wordprocessingml/2006/main" xmlns:wne="http://schemas.microsoft.com/office/word/2006/wordml">
+<w:endnotes xmlns:wpc="http://schemas.microsoft.com/office/word/2010/wordprocessingCanvas" xmlns:mc="http://schemas.openxmlformats.org/markup-compatibility/2006" xmlns:o="urn:schemas-microsoft-com:office:office" xmlns:r="http://schemas.openxmlformats.org/officeDocument/2006/relationships" xmlns:m="http://schemas.openxmlformats.org/officeDocument/2006/math" xmlns:v="urn:schemas-microsoft-com:vml" xmlns:wp14="http://schemas.microsoft.com/office/word/2010/wordprocessingDrawing" xmlns:wp="http://schemas.openxmlformats.org/drawingml/2006/wordprocessingDrawing" xmlns:w10="urn:schemas-microsoft-com:office:word" xmlns:w="http://schemas.openxmlformats.org/wordprocessingml/2006/main" xmlns:w14="http://schemas.microsoft.com/office/word/2010/wordml" xmlns:wpg="http://schemas.microsoft.com/office/word/2010/wordprocessingGroup" xmlns:wpi="http://schemas.microsoft.com/office/word/2010/wordprocessingInk" xmlns:wne="http://schemas.microsoft.com/office/word/2006/wordml" xmlns:wps="http://schemas.microsoft.com/office/word/2010/wordprocessingShape" mc:Ignorable="w14 wp14">
   <w:endnote w:type="separator" w:id="-1">
     <w:p>
       <w:pPr>
@@ -501,7 +355,7 @@
 </file>
 
 <file path=word/footer1.xml><?xml version="1.0" encoding="utf-8"?>
-<w:ftr xmlns:ve="http://schemas.openxmlformats.org/markup-compatibility/2006" xmlns:o="urn:schemas-microsoft-com:office:office" xmlns:r="http://schemas.openxmlformats.org/officeDocument/2006/relationships" xmlns:m="http://schemas.openxmlformats.org/officeDocument/2006/math" xmlns:v="urn:schemas-microsoft-com:vml" xmlns:wp="http://schemas.openxmlformats.org/drawingml/2006/wordprocessingDrawing" xmlns:w10="urn:schemas-microsoft-com:office:word" xmlns:w="http://schemas.openxmlformats.org/wordprocessingml/2006/main" xmlns:wne="http://schemas.microsoft.com/office/word/2006/wordml">
+<w:ftr xmlns:wpc="http://schemas.microsoft.com/office/word/2010/wordprocessingCanvas" xmlns:mc="http://schemas.openxmlformats.org/markup-compatibility/2006" xmlns:o="urn:schemas-microsoft-com:office:office" xmlns:r="http://schemas.openxmlformats.org/officeDocument/2006/relationships" xmlns:m="http://schemas.openxmlformats.org/officeDocument/2006/math" xmlns:v="urn:schemas-microsoft-com:vml" xmlns:wp14="http://schemas.microsoft.com/office/word/2010/wordprocessingDrawing" xmlns:wp="http://schemas.openxmlformats.org/drawingml/2006/wordprocessingDrawing" xmlns:w10="urn:schemas-microsoft-com:office:word" xmlns:w="http://schemas.openxmlformats.org/wordprocessingml/2006/main" xmlns:w14="http://schemas.microsoft.com/office/word/2010/wordml" xmlns:wpg="http://schemas.microsoft.com/office/word/2010/wordprocessingGroup" xmlns:wpi="http://schemas.microsoft.com/office/word/2010/wordprocessingInk" xmlns:wne="http://schemas.microsoft.com/office/word/2006/wordml" xmlns:wps="http://schemas.microsoft.com/office/word/2010/wordprocessingShape" mc:Ignorable="w14 wp14">
   <w:p>
     <w:pPr>
       <w:pStyle w:val="Rodap"/>
@@ -534,7 +388,7 @@
 </file>
 
 <file path=word/footnotes.xml><?xml version="1.0" encoding="utf-8"?>
-<w:footnotes xmlns:ve="http://schemas.openxmlformats.org/markup-compatibility/2006" xmlns:o="urn:schemas-microsoft-com:office:office" xmlns:r="http://schemas.openxmlformats.org/officeDocument/2006/relationships" xmlns:m="http://schemas.openxmlformats.org/officeDocument/2006/math" xmlns:v="urn:schemas-microsoft-com:vml" xmlns:wp="http://schemas.openxmlformats.org/drawingml/2006/wordprocessingDrawing" xmlns:w10="urn:schemas-microsoft-com:office:word" xmlns:w="http://schemas.openxmlformats.org/wordprocessingml/2006/main" xmlns:wne="http://schemas.microsoft.com/office/word/2006/wordml">
+<w:footnotes xmlns:wpc="http://schemas.microsoft.com/office/word/2010/wordprocessingCanvas" xmlns:mc="http://schemas.openxmlformats.org/markup-compatibility/2006" xmlns:o="urn:schemas-microsoft-com:office:office" xmlns:r="http://schemas.openxmlformats.org/officeDocument/2006/relationships" xmlns:m="http://schemas.openxmlformats.org/officeDocument/2006/math" xmlns:v="urn:schemas-microsoft-com:vml" xmlns:wp14="http://schemas.microsoft.com/office/word/2010/wordprocessingDrawing" xmlns:wp="http://schemas.openxmlformats.org/drawingml/2006/wordprocessingDrawing" xmlns:w10="urn:schemas-microsoft-com:office:word" xmlns:w="http://schemas.openxmlformats.org/wordprocessingml/2006/main" xmlns:w14="http://schemas.microsoft.com/office/word/2010/wordml" xmlns:wpg="http://schemas.microsoft.com/office/word/2010/wordprocessingGroup" xmlns:wpi="http://schemas.microsoft.com/office/word/2010/wordprocessingInk" xmlns:wne="http://schemas.microsoft.com/office/word/2006/wordml" xmlns:wps="http://schemas.microsoft.com/office/word/2010/wordprocessingShape" mc:Ignorable="w14 wp14">
   <w:footnote w:type="separator" w:id="-1">
     <w:p>
       <w:pPr>
@@ -559,13 +413,13 @@
 </file>
 
 <file path=word/header1.xml><?xml version="1.0" encoding="utf-8"?>
-<w:hdr xmlns:ve="http://schemas.openxmlformats.org/markup-compatibility/2006" xmlns:o="urn:schemas-microsoft-com:office:office" xmlns:r="http://schemas.openxmlformats.org/officeDocument/2006/relationships" xmlns:m="http://schemas.openxmlformats.org/officeDocument/2006/math" xmlns:v="urn:schemas-microsoft-com:vml" xmlns:wp="http://schemas.openxmlformats.org/drawingml/2006/wordprocessingDrawing" xmlns:w10="urn:schemas-microsoft-com:office:word" xmlns:w="http://schemas.openxmlformats.org/wordprocessingml/2006/main" xmlns:wne="http://schemas.microsoft.com/office/word/2006/wordml">
+<w:hdr xmlns:wpc="http://schemas.microsoft.com/office/word/2010/wordprocessingCanvas" xmlns:mc="http://schemas.openxmlformats.org/markup-compatibility/2006" xmlns:o="urn:schemas-microsoft-com:office:office" xmlns:r="http://schemas.openxmlformats.org/officeDocument/2006/relationships" xmlns:m="http://schemas.openxmlformats.org/officeDocument/2006/math" xmlns:v="urn:schemas-microsoft-com:vml" xmlns:wp14="http://schemas.microsoft.com/office/word/2010/wordprocessingDrawing" xmlns:wp="http://schemas.openxmlformats.org/drawingml/2006/wordprocessingDrawing" xmlns:w10="urn:schemas-microsoft-com:office:word" xmlns:w="http://schemas.openxmlformats.org/wordprocessingml/2006/main" xmlns:w14="http://schemas.microsoft.com/office/word/2010/wordml" xmlns:wpg="http://schemas.microsoft.com/office/word/2010/wordprocessingGroup" xmlns:wpi="http://schemas.microsoft.com/office/word/2010/wordprocessingInk" xmlns:wne="http://schemas.microsoft.com/office/word/2006/wordml" xmlns:wps="http://schemas.microsoft.com/office/word/2010/wordprocessingShape" mc:Ignorable="w14 wp14">
   <w:tbl>
     <w:tblPr>
       <w:tblStyle w:val="Tabelacomgrade"/>
       <w:tblW w:w="9211" w:type="dxa"/>
       <w:shd w:val="clear" w:color="auto" w:fill="FFFFFF" w:themeFill="background1"/>
-      <w:tblLook w:val="04A0"/>
+      <w:tblLook w:val="04A0" w:firstRow="1" w:lastRow="0" w:firstColumn="1" w:lastColumn="0" w:noHBand="0" w:noVBand="1"/>
     </w:tblPr>
     <w:tblGrid>
       <w:gridCol w:w="1101"/>
@@ -587,6 +441,7 @@
               <w:b/>
             </w:rPr>
           </w:pPr>
+          <w:proofErr w:type="gramStart"/>
           <w:r>
             <w:rPr>
               <w:b/>
@@ -603,7 +458,14 @@
             <w:rPr>
               <w:b/>
             </w:rPr>
-            <w:t>DESCRIÇÃO DO ATUAL SISTEMA DE INFORMAÇÃO (SE EXISTIR)</w:t>
+            <w:t>DESCRIÇÃO</w:t>
+          </w:r>
+          <w:proofErr w:type="gramEnd"/>
+          <w:r>
+            <w:rPr>
+              <w:b/>
+            </w:rPr>
+            <w:t xml:space="preserve"> DO ATUAL SISTEMA DE INFORMAÇÃO (SE EXISTIR)</w:t>
           </w:r>
         </w:p>
       </w:tc>
@@ -691,7 +553,7 @@
 </file>
 
 <file path=word/styles.xml><?xml version="1.0" encoding="utf-8"?>
-<w:styles xmlns:r="http://schemas.openxmlformats.org/officeDocument/2006/relationships" xmlns:w="http://schemas.openxmlformats.org/wordprocessingml/2006/main">
+<w:styles xmlns:mc="http://schemas.openxmlformats.org/markup-compatibility/2006" xmlns:r="http://schemas.openxmlformats.org/officeDocument/2006/relationships" xmlns:w="http://schemas.openxmlformats.org/wordprocessingml/2006/main" xmlns:w14="http://schemas.microsoft.com/office/word/2010/wordml" mc:Ignorable="w14">
   <w:docDefaults>
     <w:rPrDefault>
       <w:rPr>
@@ -862,7 +724,6 @@
     <w:uiPriority w:val="99"/>
     <w:semiHidden/>
     <w:unhideWhenUsed/>
-    <w:qFormat/>
     <w:tblPr>
       <w:tblInd w:w="0" w:type="dxa"/>
       <w:tblCellMar>
@@ -977,6 +838,196 @@
         <w:right w:w="108" w:type="dxa"/>
       </w:tblCellMar>
     </w:tblPr>
+  </w:style>
+</w:styles>
+</file>
+
+<file path=word/stylesWithEffects.xml><?xml version="1.0" encoding="utf-8"?>
+<w:styles xmlns:wpc="http://schemas.microsoft.com/office/word/2010/wordprocessingCanvas" xmlns:mc="http://schemas.openxmlformats.org/markup-compatibility/2006" xmlns:o="urn:schemas-microsoft-com:office:office" xmlns:r="http://schemas.openxmlformats.org/officeDocument/2006/relationships" xmlns:m="http://schemas.openxmlformats.org/officeDocument/2006/math" xmlns:v="urn:schemas-microsoft-com:vml" xmlns:wp14="http://schemas.microsoft.com/office/word/2010/wordprocessingDrawing" xmlns:wp="http://schemas.openxmlformats.org/drawingml/2006/wordprocessingDrawing" xmlns:w10="urn:schemas-microsoft-com:office:word" xmlns:w="http://schemas.openxmlformats.org/wordprocessingml/2006/main" xmlns:w14="http://schemas.microsoft.com/office/word/2010/wordml" xmlns:wpg="http://schemas.microsoft.com/office/word/2010/wordprocessingGroup" xmlns:wpi="http://schemas.microsoft.com/office/word/2010/wordprocessingInk" xmlns:wne="http://schemas.microsoft.com/office/word/2006/wordml" xmlns:wps="http://schemas.microsoft.com/office/word/2010/wordprocessingShape" mc:Ignorable="w14 wp14">
+  <w:docDefaults>
+    <w:rPrDefault>
+      <w:rPr>
+        <w:rFonts w:asciiTheme="minorHAnsi" w:eastAsiaTheme="minorEastAsia" w:hAnsiTheme="minorHAnsi" w:cstheme="minorBidi"/>
+        <w:sz w:val="22"/>
+        <w:szCs w:val="22"/>
+        <w:lang w:val="pt-BR" w:eastAsia="pt-BR" w:bidi="ar-SA"/>
+      </w:rPr>
+    </w:rPrDefault>
+    <w:pPrDefault>
+      <w:pPr>
+        <w:spacing w:after="200" w:line="276" w:lineRule="auto"/>
+      </w:pPr>
+    </w:pPrDefault>
+  </w:docDefaults>
+  <w:latentStyles w:defLockedState="0" w:defUIPriority="99" w:defSemiHidden="1" w:defUnhideWhenUsed="1" w:defQFormat="0" w:count="267">
+    <w:lsdException w:name="Normal" w:semiHidden="0" w:uiPriority="0" w:unhideWhenUsed="0" w:qFormat="1"/>
+    <w:lsdException w:name="heading 1" w:semiHidden="0" w:uiPriority="9" w:unhideWhenUsed="0" w:qFormat="1"/>
+    <w:lsdException w:name="heading 2" w:uiPriority="9" w:qFormat="1"/>
+    <w:lsdException w:name="heading 3" w:uiPriority="9" w:qFormat="1"/>
+    <w:lsdException w:name="heading 4" w:uiPriority="9" w:qFormat="1"/>
+    <w:lsdException w:name="heading 5" w:uiPriority="9" w:qFormat="1"/>
+    <w:lsdException w:name="heading 6" w:uiPriority="9" w:qFormat="1"/>
+    <w:lsdException w:name="heading 7" w:uiPriority="9" w:qFormat="1"/>
+    <w:lsdException w:name="heading 8" w:uiPriority="9" w:qFormat="1"/>
+    <w:lsdException w:name="heading 9" w:uiPriority="9" w:qFormat="1"/>
+    <w:lsdException w:name="toc 1" w:uiPriority="39"/>
+    <w:lsdException w:name="toc 2" w:uiPriority="39"/>
+    <w:lsdException w:name="toc 3" w:uiPriority="39"/>
+    <w:lsdException w:name="toc 4" w:uiPriority="39"/>
+    <w:lsdException w:name="toc 5" w:uiPriority="39"/>
+    <w:lsdException w:name="toc 6" w:uiPriority="39"/>
+    <w:lsdException w:name="toc 7" w:uiPriority="39"/>
+    <w:lsdException w:name="toc 8" w:uiPriority="39"/>
+    <w:lsdException w:name="toc 9" w:uiPriority="39"/>
+    <w:lsdException w:name="caption" w:uiPriority="35" w:qFormat="1"/>
+    <w:lsdException w:name="Title" w:semiHidden="0" w:uiPriority="10" w:unhideWhenUsed="0" w:qFormat="1"/>
+    <w:lsdException w:name="Default Paragraph Font" w:uiPriority="1"/>
+    <w:lsdException w:name="Subtitle" w:semiHidden="0" w:uiPriority="11" w:unhideWhenUsed="0" w:qFormat="1"/>
+    <w:lsdException w:name="Strong" w:semiHidden="0" w:uiPriority="22" w:unhideWhenUsed="0" w:qFormat="1"/>
+    <w:lsdException w:name="Emphasis" w:semiHidden="0" w:uiPriority="20" w:unhideWhenUsed="0" w:qFormat="1"/>
+    <w:lsdException w:name="Table Grid" w:semiHidden="0" w:uiPriority="59" w:unhideWhenUsed="0"/>
+    <w:lsdException w:name="Placeholder Text" w:unhideWhenUsed="0"/>
+    <w:lsdException w:name="No Spacing" w:semiHidden="0" w:uiPriority="1" w:unhideWhenUsed="0" w:qFormat="1"/>
+    <w:lsdException w:name="Light Shading" w:semiHidden="0" w:uiPriority="60" w:unhideWhenUsed="0"/>
+    <w:lsdException w:name="Light List" w:semiHidden="0" w:uiPriority="61" w:unhideWhenUsed="0"/>
+    <w:lsdException w:name="Light Grid" w:semiHidden="0" w:uiPriority="62" w:unhideWhenUsed="0"/>
+    <w:lsdException w:name="Medium Shading 1" w:semiHidden="0" w:uiPriority="63" w:unhideWhenUsed="0"/>
+    <w:lsdException w:name="Medium Shading 2" w:semiHidden="0" w:uiPriority="64" w:unhideWhenUsed="0"/>
+    <w:lsdException w:name="Medium List 1" w:semiHidden="0" w:uiPriority="65" w:unhideWhenUsed="0"/>
+    <w:lsdException w:name="Medium List 2" w:semiHidden="0" w:uiPriority="66" w:unhideWhenUsed="0"/>
+    <w:lsdException w:name="Medium Grid 1" w:semiHidden="0" w:uiPriority="67" w:unhideWhenUsed="0"/>
+    <w:lsdException w:name="Medium Grid 2" w:semiHidden="0" w:uiPriority="68" w:unhideWhenUsed="0"/>
+    <w:lsdException w:name="Medium Grid 3" w:semiHidden="0" w:uiPriority="69" w:unhideWhenUsed="0"/>
+    <w:lsdException w:name="Dark List" w:semiHidden="0" w:uiPriority="70" w:unhideWhenUsed="0"/>
+    <w:lsdException w:name="Colorful Shading" w:semiHidden="0" w:uiPriority="71" w:unhideWhenUsed="0"/>
+    <w:lsdException w:name="Colorful List" w:semiHidden="0" w:uiPriority="72" w:unhideWhenUsed="0"/>
+    <w:lsdException w:name="Colorful Grid" w:semiHidden="0" w:uiPriority="73" w:unhideWhenUsed="0"/>
+    <w:lsdException w:name="Light Shading Accent 1" w:semiHidden="0" w:uiPriority="60" w:unhideWhenUsed="0"/>
+    <w:lsdException w:name="Light List Accent 1" w:semiHidden="0" w:uiPriority="61" w:unhideWhenUsed="0"/>
+    <w:lsdException w:name="Light Grid Accent 1" w:semiHidden="0" w:uiPriority="62" w:unhideWhenUsed="0"/>
+    <w:lsdException w:name="Medium Shading 1 Accent 1" w:semiHidden="0" w:uiPriority="63" w:unhideWhenUsed="0"/>
+    <w:lsdException w:name="Medium Shading 2 Accent 1" w:semiHidden="0" w:uiPriority="64" w:unhideWhenUsed="0"/>
+    <w:lsdException w:name="Medium List 1 Accent 1" w:semiHidden="0" w:uiPriority="65" w:unhideWhenUsed="0"/>
+    <w:lsdException w:name="Revision" w:unhideWhenUsed="0"/>
+    <w:lsdException w:name="List Paragraph" w:semiHidden="0" w:uiPriority="34" w:unhideWhenUsed="0" w:qFormat="1"/>
+    <w:lsdException w:name="Quote" w:semiHidden="0" w:uiPriority="29" w:unhideWhenUsed="0" w:qFormat="1"/>
+    <w:lsdException w:name="Intense Quote" w:semiHidden="0" w:uiPriority="30" w:unhideWhenUsed="0" w:qFormat="1"/>
+    <w:lsdException w:name="Medium List 2 Accent 1" w:semiHidden="0" w:uiPriority="66" w:unhideWhenUsed="0"/>
+    <w:lsdException w:name="Medium Grid 1 Accent 1" w:semiHidden="0" w:uiPriority="67" w:unhideWhenUsed="0"/>
+    <w:lsdException w:name="Medium Grid 2 Accent 1" w:semiHidden="0" w:uiPriority="68" w:unhideWhenUsed="0"/>
+    <w:lsdException w:name="Medium Grid 3 Accent 1" w:semiHidden="0" w:uiPriority="69" w:unhideWhenUsed="0"/>
+    <w:lsdException w:name="Dark List Accent 1" w:semiHidden="0" w:uiPriority="70" w:unhideWhenUsed="0"/>
+    <w:lsdException w:name="Colorful Shading Accent 1" w:semiHidden="0" w:uiPriority="71" w:unhideWhenUsed="0"/>
+    <w:lsdException w:name="Colorful List Accent 1" w:semiHidden="0" w:uiPriority="72" w:unhideWhenUsed="0"/>
+    <w:lsdException w:name="Colorful Grid Accent 1" w:semiHidden="0" w:uiPriority="73" w:unhideWhenUsed="0"/>
+    <w:lsdException w:name="Light Shading Accent 2" w:semiHidden="0" w:uiPriority="60" w:unhideWhenUsed="0"/>
+    <w:lsdException w:name="Light List Accent 2" w:semiHidden="0" w:uiPriority="61" w:unhideWhenUsed="0"/>
+    <w:lsdException w:name="Light Grid Accent 2" w:semiHidden="0" w:uiPriority="62" w:unhideWhenUsed="0"/>
+    <w:lsdException w:name="Medium Shading 1 Accent 2" w:semiHidden="0" w:uiPriority="63" w:unhideWhenUsed="0"/>
+    <w:lsdException w:name="Medium Shading 2 Accent 2" w:semiHidden="0" w:uiPriority="64" w:unhideWhenUsed="0"/>
+    <w:lsdException w:name="Medium List 1 Accent 2" w:semiHidden="0" w:uiPriority="65" w:unhideWhenUsed="0"/>
+    <w:lsdException w:name="Medium List 2 Accent 2" w:semiHidden="0" w:uiPriority="66" w:unhideWhenUsed="0"/>
+    <w:lsdException w:name="Medium Grid 1 Accent 2" w:semiHidden="0" w:uiPriority="67" w:unhideWhenUsed="0"/>
+    <w:lsdException w:name="Medium Grid 2 Accent 2" w:semiHidden="0" w:uiPriority="68" w:unhideWhenUsed="0"/>
+    <w:lsdException w:name="Medium Grid 3 Accent 2" w:semiHidden="0" w:uiPriority="69" w:unhideWhenUsed="0"/>
+    <w:lsdException w:name="Dark List Accent 2" w:semiHidden="0" w:uiPriority="70" w:unhideWhenUsed="0"/>
+    <w:lsdException w:name="Colorful Shading Accent 2" w:semiHidden="0" w:uiPriority="71" w:unhideWhenUsed="0"/>
+    <w:lsdException w:name="Colorful List Accent 2" w:semiHidden="0" w:uiPriority="72" w:unhideWhenUsed="0"/>
+    <w:lsdException w:name="Colorful Grid Accent 2" w:semiHidden="0" w:uiPriority="73" w:unhideWhenUsed="0"/>
+    <w:lsdException w:name="Light Shading Accent 3" w:semiHidden="0" w:uiPriority="60" w:unhideWhenUsed="0"/>
+    <w:lsdException w:name="Light List Accent 3" w:semiHidden="0" w:uiPriority="61" w:unhideWhenUsed="0"/>
+    <w:lsdException w:name="Light Grid Accent 3" w:semiHidden="0" w:uiPriority="62" w:unhideWhenUsed="0"/>
+    <w:lsdException w:name="Medium Shading 1 Accent 3" w:semiHidden="0" w:uiPriority="63" w:unhideWhenUsed="0"/>
+    <w:lsdException w:name="Medium Shading 2 Accent 3" w:semiHidden="0" w:uiPriority="64" w:unhideWhenUsed="0"/>
+    <w:lsdException w:name="Medium List 1 Accent 3" w:semiHidden="0" w:uiPriority="65" w:unhideWhenUsed="0"/>
+    <w:lsdException w:name="Medium List 2 Accent 3" w:semiHidden="0" w:uiPriority="66" w:unhideWhenUsed="0"/>
+    <w:lsdException w:name="Medium Grid 1 Accent 3" w:semiHidden="0" w:uiPriority="67" w:unhideWhenUsed="0"/>
+    <w:lsdException w:name="Medium Grid 2 Accent 3" w:semiHidden="0" w:uiPriority="68" w:unhideWhenUsed="0"/>
+    <w:lsdException w:name="Medium Grid 3 Accent 3" w:semiHidden="0" w:uiPriority="69" w:unhideWhenUsed="0"/>
+    <w:lsdException w:name="Dark List Accent 3" w:semiHidden="0" w:uiPriority="70" w:unhideWhenUsed="0"/>
+    <w:lsdException w:name="Colorful Shading Accent 3" w:semiHidden="0" w:uiPriority="71" w:unhideWhenUsed="0"/>
+    <w:lsdException w:name="Colorful List Accent 3" w:semiHidden="0" w:uiPriority="72" w:unhideWhenUsed="0"/>
+    <w:lsdException w:name="Colorful Grid Accent 3" w:semiHidden="0" w:uiPriority="73" w:unhideWhenUsed="0"/>
+    <w:lsdException w:name="Light Shading Accent 4" w:semiHidden="0" w:uiPriority="60" w:unhideWhenUsed="0"/>
+    <w:lsdException w:name="Light List Accent 4" w:semiHidden="0" w:uiPriority="61" w:unhideWhenUsed="0"/>
+    <w:lsdException w:name="Light Grid Accent 4" w:semiHidden="0" w:uiPriority="62" w:unhideWhenUsed="0"/>
+    <w:lsdException w:name="Medium Shading 1 Accent 4" w:semiHidden="0" w:uiPriority="63" w:unhideWhenUsed="0"/>
+    <w:lsdException w:name="Medium Shading 2 Accent 4" w:semiHidden="0" w:uiPriority="64" w:unhideWhenUsed="0"/>
+    <w:lsdException w:name="Medium List 1 Accent 4" w:semiHidden="0" w:uiPriority="65" w:unhideWhenUsed="0"/>
+    <w:lsdException w:name="Medium List 2 Accent 4" w:semiHidden="0" w:uiPriority="66" w:unhideWhenUsed="0"/>
+    <w:lsdException w:name="Medium Grid 1 Accent 4" w:semiHidden="0" w:uiPriority="67" w:unhideWhenUsed="0"/>
+    <w:lsdException w:name="Medium Grid 2 Accent 4" w:semiHidden="0" w:uiPriority="68" w:unhideWhenUsed="0"/>
+    <w:lsdException w:name="Medium Grid 3 Accent 4" w:semiHidden="0" w:uiPriority="69" w:unhideWhenUsed="0"/>
+    <w:lsdException w:name="Dark List Accent 4" w:semiHidden="0" w:uiPriority="70" w:unhideWhenUsed="0"/>
+    <w:lsdException w:name="Colorful Shading Accent 4" w:semiHidden="0" w:uiPriority="71" w:unhideWhenUsed="0"/>
+    <w:lsdException w:name="Colorful List Accent 4" w:semiHidden="0" w:uiPriority="72" w:unhideWhenUsed="0"/>
+    <w:lsdException w:name="Colorful Grid Accent 4" w:semiHidden="0" w:uiPriority="73" w:unhideWhenUsed="0"/>
+    <w:lsdException w:name="Light Shading Accent 5" w:semiHidden="0" w:uiPriority="60" w:unhideWhenUsed="0"/>
+    <w:lsdException w:name="Light List Accent 5" w:semiHidden="0" w:uiPriority="61" w:unhideWhenUsed="0"/>
+    <w:lsdException w:name="Light Grid Accent 5" w:semiHidden="0" w:uiPriority="62" w:unhideWhenUsed="0"/>
+    <w:lsdException w:name="Medium Shading 1 Accent 5" w:semiHidden="0" w:uiPriority="63" w:unhideWhenUsed="0"/>
+    <w:lsdException w:name="Medium Shading 2 Accent 5" w:semiHidden="0" w:uiPriority="64" w:unhideWhenUsed="0"/>
+    <w:lsdException w:name="Medium List 1 Accent 5" w:semiHidden="0" w:uiPriority="65" w:unhideWhenUsed="0"/>
+    <w:lsdException w:name="Medium List 2 Accent 5" w:semiHidden="0" w:uiPriority="66" w:unhideWhenUsed="0"/>
+    <w:lsdException w:name="Medium Grid 1 Accent 5" w:semiHidden="0" w:uiPriority="67" w:unhideWhenUsed="0"/>
+    <w:lsdException w:name="Medium Grid 2 Accent 5" w:semiHidden="0" w:uiPriority="68" w:unhideWhenUsed="0"/>
+    <w:lsdException w:name="Medium Grid 3 Accent 5" w:semiHidden="0" w:uiPriority="69" w:unhideWhenUsed="0"/>
+    <w:lsdException w:name="Dark List Accent 5" w:semiHidden="0" w:uiPriority="70" w:unhideWhenUsed="0"/>
+    <w:lsdException w:name="Colorful Shading Accent 5" w:semiHidden="0" w:uiPriority="71" w:unhideWhenUsed="0"/>
+    <w:lsdException w:name="Colorful List Accent 5" w:semiHidden="0" w:uiPriority="72" w:unhideWhenUsed="0"/>
+    <w:lsdException w:name="Colorful Grid Accent 5" w:semiHidden="0" w:uiPriority="73" w:unhideWhenUsed="0"/>
+    <w:lsdException w:name="Light Shading Accent 6" w:semiHidden="0" w:uiPriority="60" w:unhideWhenUsed="0"/>
+    <w:lsdException w:name="Light List Accent 6" w:semiHidden="0" w:uiPriority="61" w:unhideWhenUsed="0"/>
+    <w:lsdException w:name="Light Grid Accent 6" w:semiHidden="0" w:uiPriority="62" w:unhideWhenUsed="0"/>
+    <w:lsdException w:name="Medium Shading 1 Accent 6" w:semiHidden="0" w:uiPriority="63" w:unhideWhenUsed="0"/>
+    <w:lsdException w:name="Medium Shading 2 Accent 6" w:semiHidden="0" w:uiPriority="64" w:unhideWhenUsed="0"/>
+    <w:lsdException w:name="Medium List 1 Accent 6" w:semiHidden="0" w:uiPriority="65" w:unhideWhenUsed="0"/>
+    <w:lsdException w:name="Medium List 2 Accent 6" w:semiHidden="0" w:uiPriority="66" w:unhideWhenUsed="0"/>
+    <w:lsdException w:name="Medium Grid 1 Accent 6" w:semiHidden="0" w:uiPriority="67" w:unhideWhenUsed="0"/>
+    <w:lsdException w:name="Medium Grid 2 Accent 6" w:semiHidden="0" w:uiPriority="68" w:unhideWhenUsed="0"/>
+    <w:lsdException w:name="Medium Grid 3 Accent 6" w:semiHidden="0" w:uiPriority="69" w:unhideWhenUsed="0"/>
+    <w:lsdException w:name="Dark List Accent 6" w:semiHidden="0" w:uiPriority="70" w:unhideWhenUsed="0"/>
+    <w:lsdException w:name="Colorful Shading Accent 6" w:semiHidden="0" w:uiPriority="71" w:unhideWhenUsed="0"/>
+    <w:lsdException w:name="Colorful List Accent 6" w:semiHidden="0" w:uiPriority="72" w:unhideWhenUsed="0"/>
+    <w:lsdException w:name="Colorful Grid Accent 6" w:semiHidden="0" w:uiPriority="73" w:unhideWhenUsed="0"/>
+    <w:lsdException w:name="Subtle Emphasis" w:semiHidden="0" w:uiPriority="19" w:unhideWhenUsed="0" w:qFormat="1"/>
+    <w:lsdException w:name="Intense Emphasis" w:semiHidden="0" w:uiPriority="21" w:unhideWhenUsed="0" w:qFormat="1"/>
+    <w:lsdException w:name="Subtle Reference" w:semiHidden="0" w:uiPriority="31" w:unhideWhenUsed="0" w:qFormat="1"/>
+    <w:lsdException w:name="Intense Reference" w:semiHidden="0" w:uiPriority="32" w:unhideWhenUsed="0" w:qFormat="1"/>
+    <w:lsdException w:name="Book Title" w:semiHidden="0" w:uiPriority="33" w:unhideWhenUsed="0" w:qFormat="1"/>
+    <w:lsdException w:name="Bibliography" w:uiPriority="37"/>
+    <w:lsdException w:name="TOC Heading" w:uiPriority="39" w:qFormat="1"/>
+  </w:latentStyles>
+  <w:style w:type="paragraph" w:default="1" w:styleId="Normal">
+    <w:name w:val="Normal"/>
+    <w:qFormat/>
+  </w:style>
+  <w:style w:type="character" w:default="1" w:styleId="Fontepargpadro">
+    <w:name w:val="Default Paragraph Font"/>
+    <w:uiPriority w:val="1"/>
+    <w:semiHidden/>
+    <w:unhideWhenUsed/>
+  </w:style>
+  <w:style w:type="table" w:default="1" w:styleId="Tabelanormal">
+    <w:name w:val="Normal Table"/>
+    <w:uiPriority w:val="99"/>
+    <w:semiHidden/>
+    <w:unhideWhenUsed/>
+    <w:tblPr>
+      <w:tblInd w:w="0" w:type="dxa"/>
+      <w:tblCellMar>
+        <w:top w:w="0" w:type="dxa"/>
+        <w:left w:w="108" w:type="dxa"/>
+        <w:bottom w:w="0" w:type="dxa"/>
+        <w:right w:w="108" w:type="dxa"/>
+      </w:tblCellMar>
+    </w:tblPr>
+  </w:style>
+  <w:style w:type="numbering" w:default="1" w:styleId="Semlista">
+    <w:name w:val="No List"/>
+    <w:uiPriority w:val="99"/>
+    <w:semiHidden/>
+    <w:unhideWhenUsed/>
   </w:style>
 </w:styles>
 </file>

</xml_diff>

<commit_message>
[Versão 2] Descrição atual Sistema de Informação, inclusão do "Não se aplica "
</commit_message>
<xml_diff>
--- a/1.3 Descrição atual Sistema de Informação.docx
+++ b/1.3 Descrição atual Sistema de Informação.docx
@@ -132,26 +132,8 @@
                 <w:bCs/>
                 <w:color w:val="000000" w:themeColor="text1"/>
               </w:rPr>
-              <w:t xml:space="preserve">Não se aplica, pois </w:t>
+              <w:t>Não se aplica, pois atualmente o controle é realizado através de planilhas.</w:t>
             </w:r>
-            <w:r>
-              <w:rPr>
-                <w:rFonts w:ascii="Arial" w:hAnsi="Arial" w:cs="Arial"/>
-                <w:bCs/>
-                <w:color w:val="000000" w:themeColor="text1"/>
-              </w:rPr>
-              <w:t xml:space="preserve">atualmente </w:t>
-            </w:r>
-            <w:r>
-              <w:rPr>
-                <w:rFonts w:ascii="Arial" w:hAnsi="Arial" w:cs="Arial"/>
-                <w:bCs/>
-                <w:color w:val="000000" w:themeColor="text1"/>
-              </w:rPr>
-              <w:t>o controle é realizado através de planilhas.</w:t>
-            </w:r>
-            <w:bookmarkStart w:id="0" w:name="_GoBack"/>
-            <w:bookmarkEnd w:id="0"/>
           </w:p>
           <w:p>
             <w:pPr>
@@ -242,6 +224,34 @@
               </w:rPr>
             </w:pPr>
           </w:p>
+          <w:p>
+            <w:pPr>
+              <w:pStyle w:val="Cabealho"/>
+              <w:rPr>
+                <w:rFonts w:ascii="Arial" w:hAnsi="Arial" w:cs="Arial"/>
+                <w:bCs/>
+              </w:rPr>
+            </w:pPr>
+            <w:r>
+              <w:rPr>
+                <w:rFonts w:ascii="Arial" w:hAnsi="Arial" w:cs="Arial"/>
+                <w:bCs/>
+              </w:rPr>
+              <w:t>Não se aplica.</w:t>
+            </w:r>
+          </w:p>
+          <w:p>
+            <w:pPr>
+              <w:pStyle w:val="Cabealho"/>
+              <w:rPr>
+                <w:rFonts w:ascii="Arial" w:hAnsi="Arial" w:cs="Arial"/>
+                <w:b/>
+                <w:bCs/>
+              </w:rPr>
+            </w:pPr>
+            <w:bookmarkStart w:id="0" w:name="_GoBack"/>
+            <w:bookmarkEnd w:id="0"/>
+          </w:p>
         </w:tc>
       </w:tr>
     </w:tbl>
@@ -302,6 +312,32 @@
               <w:bottom w:val="single" w:sz="4" w:space="0" w:color="auto"/>
             </w:tcBorders>
           </w:tcPr>
+          <w:p>
+            <w:pPr>
+              <w:pStyle w:val="Cabealho"/>
+              <w:rPr>
+                <w:rFonts w:ascii="Arial" w:hAnsi="Arial" w:cs="Arial"/>
+                <w:b/>
+                <w:bCs/>
+              </w:rPr>
+            </w:pPr>
+          </w:p>
+          <w:p>
+            <w:pPr>
+              <w:pStyle w:val="Cabealho"/>
+              <w:rPr>
+                <w:rFonts w:ascii="Arial" w:hAnsi="Arial" w:cs="Arial"/>
+                <w:bCs/>
+              </w:rPr>
+            </w:pPr>
+            <w:r>
+              <w:rPr>
+                <w:rFonts w:ascii="Arial" w:hAnsi="Arial" w:cs="Arial"/>
+                <w:bCs/>
+              </w:rPr>
+              <w:t>Não se aplica.</w:t>
+            </w:r>
+          </w:p>
           <w:p>
             <w:pPr>
               <w:pStyle w:val="Cabealho"/>

</xml_diff>